<commit_message>
Task completion day 1 update
</commit_message>
<xml_diff>
--- a/DEVOPS PLAN 2024.docx
+++ b/DEVOPS PLAN 2024.docx
@@ -140,10 +140,6 @@
     <w:p>
       <w:pPr>
         <w:ind w:left="720"/>
-        <w:rPr>
-          <w:b/>
-          <w:bCs/>
-        </w:rPr>
       </w:pPr>
       <w:r>
         <w:rPr>
@@ -194,6 +190,31 @@
     </w:p>
     <w:p>
       <w:pPr>
+        <w:ind w:left="720"/>
+        <w:rPr>
+          <w:b/>
+          <w:bCs/>
+        </w:rPr>
+      </w:pPr>
+    </w:p>
+    <w:p>
+      <w:pPr>
+        <w:ind w:left="720"/>
+        <w:rPr>
+          <w:b/>
+          <w:bCs/>
+        </w:rPr>
+      </w:pPr>
+      <w:r>
+        <w:rPr>
+          <w:b/>
+          <w:bCs/>
+        </w:rPr>
+        <w:t>DONE!!!</w:t>
+      </w:r>
+    </w:p>
+    <w:p>
+      <w:pPr>
         <w:rPr>
           <w:b/>
           <w:bCs/>
@@ -353,6 +374,33 @@
     </w:p>
     <w:p>
       <w:pPr>
+        <w:ind w:left="720"/>
+        <w:rPr>
+          <w:b/>
+          <w:bCs/>
+        </w:rPr>
+      </w:pPr>
+    </w:p>
+    <w:p>
+      <w:pPr>
+        <w:ind w:left="720"/>
+        <w:rPr>
+          <w:b/>
+          <w:bCs/>
+        </w:rPr>
+      </w:pPr>
+      <w:proofErr w:type="gramStart"/>
+      <w:r>
+        <w:rPr>
+          <w:b/>
+          <w:bCs/>
+        </w:rPr>
+        <w:t>DONE !!!</w:t>
+      </w:r>
+      <w:proofErr w:type="gramEnd"/>
+    </w:p>
+    <w:p>
+      <w:pPr>
         <w:rPr>
           <w:b/>
           <w:bCs/>
@@ -521,6 +569,7 @@
           <w:b/>
           <w:bCs/>
         </w:rPr>
+        <w:lastRenderedPageBreak/>
         <w:t>Day 4 — Azure DevOps CI Pipeline</w:t>
       </w:r>
     </w:p>
@@ -606,7 +655,6 @@
           <w:bCs/>
           <w:color w:val="EE0000"/>
         </w:rPr>
-        <w:lastRenderedPageBreak/>
         <w:t>Portfolio Output:</w:t>
       </w:r>
     </w:p>
@@ -1192,6 +1240,7 @@
           <w:b/>
           <w:bCs/>
         </w:rPr>
+        <w:lastRenderedPageBreak/>
         <w:pict w14:anchorId="4822FA0C">
           <v:rect id="_x0000_i1032" style="width:0;height:1.5pt" o:hralign="center" o:hrstd="t" o:hr="t" fillcolor="#a0a0a0" stroked="f"/>
         </w:pict>
@@ -1264,7 +1313,6 @@
           <w:b/>
           <w:bCs/>
         </w:rPr>
-        <w:lastRenderedPageBreak/>
         <w:t>Create RG &amp; Storage:</w:t>
       </w:r>
       <w:r>
@@ -1852,7 +1900,6 @@
           <w:b/>
           <w:bCs/>
         </w:rPr>
-        <w:lastRenderedPageBreak/>
         <w:t>Day 14 — Full Practice</w:t>
       </w:r>
     </w:p>
@@ -2390,6 +2437,7 @@
           <w:b/>
           <w:bCs/>
         </w:rPr>
+        <w:lastRenderedPageBreak/>
         <w:t>GitHub Actions to AKS:</w:t>
       </w:r>
       <w:r>
@@ -2430,7 +2478,6 @@
           <w:b/>
           <w:bCs/>
         </w:rPr>
-        <w:lastRenderedPageBreak/>
         <w:t>Day 19 — Monitoring &amp; Logging</w:t>
       </w:r>
     </w:p>
@@ -2928,6 +2975,7 @@
           <w:b/>
           <w:bCs/>
         </w:rPr>
+        <w:lastRenderedPageBreak/>
         <w:t>PowerShell AZ module:</w:t>
       </w:r>
       <w:r>
@@ -2979,7 +3027,6 @@
         <w:rPr>
           <w:rFonts w:hAnsi="Symbol"/>
         </w:rPr>
-        <w:lastRenderedPageBreak/>
         <w:t></w:t>
       </w:r>
       <w:r>
@@ -3524,6 +3571,7 @@
           <w:b/>
           <w:bCs/>
         </w:rPr>
+        <w:lastRenderedPageBreak/>
         <w:pict w14:anchorId="12307D89">
           <v:rect id="_x0000_i1052" style="width:0;height:1.5pt" o:hralign="center" o:hrstd="t" o:hr="t" fillcolor="#a0a0a0" stroked="f"/>
         </w:pict>
@@ -3583,7 +3631,6 @@
           <w:b/>
           <w:bCs/>
         </w:rPr>
-        <w:lastRenderedPageBreak/>
         <w:pict w14:anchorId="694CBD1F">
           <v:rect id="_x0000_i1053" style="width:0;height:1.5pt" o:hralign="center" o:hrstd="t" o:hr="t" fillcolor="#a0a0a0" stroked="f"/>
         </w:pict>

</xml_diff>

<commit_message>
Color change to green
</commit_message>
<xml_diff>
--- a/DEVOPS PLAN 2024.docx
+++ b/DEVOPS PLAN 2024.docx
@@ -203,12 +203,14 @@
         <w:rPr>
           <w:b/>
           <w:bCs/>
-        </w:rPr>
-      </w:pPr>
-      <w:r>
-        <w:rPr>
-          <w:b/>
-          <w:bCs/>
+          <w:color w:val="385623" w:themeColor="accent6" w:themeShade="80"/>
+        </w:rPr>
+      </w:pPr>
+      <w:r>
+        <w:rPr>
+          <w:b/>
+          <w:bCs/>
+          <w:color w:val="385623" w:themeColor="accent6" w:themeShade="80"/>
         </w:rPr>
         <w:t>DONE!!!</w:t>
       </w:r>
@@ -387,6 +389,7 @@
         <w:rPr>
           <w:b/>
           <w:bCs/>
+          <w:color w:val="385623" w:themeColor="accent6" w:themeShade="80"/>
         </w:rPr>
       </w:pPr>
       <w:proofErr w:type="gramStart"/>
@@ -394,6 +397,7 @@
         <w:rPr>
           <w:b/>
           <w:bCs/>
+          <w:color w:val="385623" w:themeColor="accent6" w:themeShade="80"/>
         </w:rPr>
         <w:t>DONE !!!</w:t>
       </w:r>

</xml_diff>

<commit_message>
Portfolio project for day 4 was updated
</commit_message>
<xml_diff>
--- a/DEVOPS PLAN 2024.docx
+++ b/DEVOPS PLAN 2024.docx
@@ -661,23 +661,85 @@
         </w:rPr>
         <w:t>Portfolio Output:</w:t>
       </w:r>
-    </w:p>
-    <w:p>
-      <w:pPr>
-        <w:ind w:firstLine="720"/>
-        <w:rPr>
-          <w:b/>
-          <w:bCs/>
-          <w:color w:val="000000" w:themeColor="text1"/>
-        </w:rPr>
-      </w:pPr>
-      <w:r>
-        <w:rPr>
-          <w:b/>
-          <w:bCs/>
-          <w:color w:val="000000" w:themeColor="text1"/>
-        </w:rPr>
-        <w:t>Add pull-request checks, CODEOWNERS, branch policies.</w:t>
+      <w:r>
+        <w:br/>
+      </w:r>
+      <w:r>
+        <w:rPr>
+          <w:b/>
+          <w:bCs/>
+        </w:rPr>
+        <w:t>Create a CI pipeline for a simple Node/Python app:</w:t>
+      </w:r>
+    </w:p>
+    <w:p>
+      <w:pPr>
+        <w:pStyle w:val="NormalWeb"/>
+        <w:ind w:left="720"/>
+        <w:rPr>
+          <w:b/>
+          <w:bCs/>
+        </w:rPr>
+      </w:pPr>
+      <w:r>
+        <w:rPr>
+          <w:rFonts w:hAnsi="Symbol"/>
+        </w:rPr>
+        <w:t></w:t>
+      </w:r>
+      <w:r>
+        <w:t xml:space="preserve"> </w:t>
+      </w:r>
+      <w:r>
+        <w:rPr>
+          <w:b/>
+          <w:bCs/>
+        </w:rPr>
+        <w:t>Build</w:t>
+      </w:r>
+      <w:r>
+        <w:rPr>
+          <w:b/>
+          <w:bCs/>
+        </w:rPr>
+        <w:t xml:space="preserve"> </w:t>
+      </w:r>
+      <w:r>
+        <w:rPr>
+          <w:rFonts w:hAnsi="Symbol"/>
+          <w:b/>
+          <w:bCs/>
+        </w:rPr>
+        <w:t></w:t>
+      </w:r>
+      <w:r>
+        <w:rPr>
+          <w:b/>
+          <w:bCs/>
+        </w:rPr>
+        <w:t xml:space="preserve"> Test</w:t>
+      </w:r>
+      <w:r>
+        <w:rPr>
+          <w:b/>
+          <w:bCs/>
+        </w:rPr>
+        <w:t xml:space="preserve"> </w:t>
+      </w:r>
+      <w:r>
+        <w:rPr>
+          <w:rFonts w:hAnsi="Symbol"/>
+          <w:b/>
+          <w:bCs/>
+        </w:rPr>
+        <w:t></w:t>
+      </w:r>
+      <w:r>
+        <w:rPr>
+          <w:b/>
+          <w:bCs/>
+        </w:rPr>
+        <w:t xml:space="preserve"> Publish artifact</w:t>
       </w:r>
     </w:p>
     <w:p>
@@ -1221,6 +1283,7 @@
           <w:bCs/>
           <w:color w:val="EE0000"/>
         </w:rPr>
+        <w:lastRenderedPageBreak/>
         <w:t>Portfolio Output:</w:t>
       </w:r>
       <w:r>
@@ -1244,7 +1307,6 @@
           <w:b/>
           <w:bCs/>
         </w:rPr>
-        <w:lastRenderedPageBreak/>
         <w:pict w14:anchorId="4822FA0C">
           <v:rect id="_x0000_i1032" style="width:0;height:1.5pt" o:hralign="center" o:hrstd="t" o:hr="t" fillcolor="#a0a0a0" stroked="f"/>
         </w:pict>
@@ -1831,6 +1893,7 @@
           <w:bCs/>
           <w:color w:val="EE0000"/>
         </w:rPr>
+        <w:lastRenderedPageBreak/>
         <w:t>Portfolio Output:</w:t>
       </w:r>
       <w:r>
@@ -2414,6 +2477,7 @@
           <w:b/>
           <w:bCs/>
         </w:rPr>
+        <w:lastRenderedPageBreak/>
         <w:t>CI/CD to AKS:</w:t>
       </w:r>
       <w:r>
@@ -2441,7 +2505,6 @@
           <w:b/>
           <w:bCs/>
         </w:rPr>
-        <w:lastRenderedPageBreak/>
         <w:t>GitHub Actions to AKS:</w:t>
       </w:r>
       <w:r>
@@ -2952,6 +3015,7 @@
           <w:b/>
           <w:bCs/>
         </w:rPr>
+        <w:lastRenderedPageBreak/>
         <w:t>Azure CLI:</w:t>
       </w:r>
       <w:r>
@@ -2979,7 +3043,6 @@
           <w:b/>
           <w:bCs/>
         </w:rPr>
-        <w:lastRenderedPageBreak/>
         <w:t>PowerShell AZ module:</w:t>
       </w:r>
       <w:r>
@@ -3543,6 +3606,7 @@
           <w:b/>
           <w:bCs/>
         </w:rPr>
+        <w:lastRenderedPageBreak/>
         <w:t>AKS questions:</w:t>
       </w:r>
       <w:r>
@@ -3575,7 +3639,6 @@
           <w:b/>
           <w:bCs/>
         </w:rPr>
-        <w:lastRenderedPageBreak/>
         <w:pict w14:anchorId="12307D89">
           <v:rect id="_x0000_i1052" style="width:0;height:1.5pt" o:hralign="center" o:hrstd="t" o:hr="t" fillcolor="#a0a0a0" stroked="f"/>
         </w:pict>

</xml_diff>